<commit_message>
Final Report Theory section
</commit_message>
<xml_diff>
--- a/Table of contents and Term 2 Plan.docx
+++ b/Table of contents and Term 2 Plan.docx
@@ -107,20 +107,17 @@
                 <w:noProof/>
                 <w:webHidden/>
               </w:rPr>
-            </w:r>
-            <w:r>
-              <w:rPr>
-                <w:noProof/>
-                <w:webHidden/>
-              </w:rPr>
               <w:fldChar w:fldCharType="separate"/>
             </w:r>
             <w:r>
               <w:rPr>
-                <w:noProof/>
-                <w:webHidden/>
-              </w:rPr>
-              <w:t>5</w:t>
+                <w:b/>
+                <w:bCs/>
+                <w:noProof/>
+                <w:webHidden/>
+                <w:lang w:val="en-US"/>
+              </w:rPr>
+              <w:t>Error! Bookmark not defined.</w:t>
             </w:r>
             <w:r>
               <w:rPr>
@@ -180,20 +177,17 @@
                 <w:noProof/>
                 <w:webHidden/>
               </w:rPr>
-            </w:r>
-            <w:r>
-              <w:rPr>
-                <w:noProof/>
-                <w:webHidden/>
-              </w:rPr>
               <w:fldChar w:fldCharType="separate"/>
             </w:r>
             <w:r>
               <w:rPr>
-                <w:noProof/>
-                <w:webHidden/>
-              </w:rPr>
-              <w:t>6</w:t>
+                <w:b/>
+                <w:bCs/>
+                <w:noProof/>
+                <w:webHidden/>
+                <w:lang w:val="en-US"/>
+              </w:rPr>
+              <w:t>Error! Bookmark not defined.</w:t>
             </w:r>
             <w:r>
               <w:rPr>
@@ -253,20 +247,17 @@
                 <w:noProof/>
                 <w:webHidden/>
               </w:rPr>
-            </w:r>
-            <w:r>
-              <w:rPr>
-                <w:noProof/>
-                <w:webHidden/>
-              </w:rPr>
               <w:fldChar w:fldCharType="separate"/>
             </w:r>
             <w:r>
               <w:rPr>
-                <w:noProof/>
-                <w:webHidden/>
-              </w:rPr>
-              <w:t>7</w:t>
+                <w:b/>
+                <w:bCs/>
+                <w:noProof/>
+                <w:webHidden/>
+                <w:lang w:val="en-US"/>
+              </w:rPr>
+              <w:t>Error! Bookmark not defined.</w:t>
             </w:r>
             <w:r>
               <w:rPr>
@@ -326,20 +317,17 @@
                 <w:noProof/>
                 <w:webHidden/>
               </w:rPr>
-            </w:r>
-            <w:r>
-              <w:rPr>
-                <w:noProof/>
-                <w:webHidden/>
-              </w:rPr>
               <w:fldChar w:fldCharType="separate"/>
             </w:r>
             <w:r>
               <w:rPr>
-                <w:noProof/>
-                <w:webHidden/>
-              </w:rPr>
-              <w:t>8</w:t>
+                <w:b/>
+                <w:bCs/>
+                <w:noProof/>
+                <w:webHidden/>
+                <w:lang w:val="en-US"/>
+              </w:rPr>
+              <w:t>Error! Bookmark not defined.</w:t>
             </w:r>
             <w:r>
               <w:rPr>
@@ -399,20 +387,17 @@
                 <w:noProof/>
                 <w:webHidden/>
               </w:rPr>
-            </w:r>
-            <w:r>
-              <w:rPr>
-                <w:noProof/>
-                <w:webHidden/>
-              </w:rPr>
               <w:fldChar w:fldCharType="separate"/>
             </w:r>
             <w:r>
               <w:rPr>
-                <w:noProof/>
-                <w:webHidden/>
-              </w:rPr>
-              <w:t>10</w:t>
+                <w:b/>
+                <w:bCs/>
+                <w:noProof/>
+                <w:webHidden/>
+                <w:lang w:val="en-US"/>
+              </w:rPr>
+              <w:t>Error! Bookmark not defined.</w:t>
             </w:r>
             <w:r>
               <w:rPr>
@@ -472,20 +457,17 @@
                 <w:noProof/>
                 <w:webHidden/>
               </w:rPr>
-            </w:r>
-            <w:r>
-              <w:rPr>
-                <w:noProof/>
-                <w:webHidden/>
-              </w:rPr>
               <w:fldChar w:fldCharType="separate"/>
             </w:r>
             <w:r>
               <w:rPr>
-                <w:noProof/>
-                <w:webHidden/>
-              </w:rPr>
-              <w:t>10</w:t>
+                <w:b/>
+                <w:bCs/>
+                <w:noProof/>
+                <w:webHidden/>
+                <w:lang w:val="en-US"/>
+              </w:rPr>
+              <w:t>Error! Bookmark not defined.</w:t>
             </w:r>
             <w:r>
               <w:rPr>
@@ -559,20 +541,17 @@
                 <w:noProof/>
                 <w:webHidden/>
               </w:rPr>
-            </w:r>
-            <w:r>
-              <w:rPr>
-                <w:noProof/>
-                <w:webHidden/>
-              </w:rPr>
               <w:fldChar w:fldCharType="separate"/>
             </w:r>
             <w:r>
               <w:rPr>
-                <w:noProof/>
-                <w:webHidden/>
-              </w:rPr>
-              <w:t>12</w:t>
+                <w:b/>
+                <w:bCs/>
+                <w:noProof/>
+                <w:webHidden/>
+                <w:lang w:val="en-US"/>
+              </w:rPr>
+              <w:t>Error! Bookmark not defined.</w:t>
             </w:r>
             <w:r>
               <w:rPr>
@@ -632,20 +611,17 @@
                 <w:noProof/>
                 <w:webHidden/>
               </w:rPr>
-            </w:r>
-            <w:r>
-              <w:rPr>
-                <w:noProof/>
-                <w:webHidden/>
-              </w:rPr>
               <w:fldChar w:fldCharType="separate"/>
             </w:r>
             <w:r>
               <w:rPr>
-                <w:noProof/>
-                <w:webHidden/>
-              </w:rPr>
-              <w:t>14</w:t>
+                <w:b/>
+                <w:bCs/>
+                <w:noProof/>
+                <w:webHidden/>
+                <w:lang w:val="en-US"/>
+              </w:rPr>
+              <w:t>Error! Bookmark not defined.</w:t>
             </w:r>
             <w:r>
               <w:rPr>
@@ -705,20 +681,17 @@
                 <w:noProof/>
                 <w:webHidden/>
               </w:rPr>
-            </w:r>
-            <w:r>
-              <w:rPr>
-                <w:noProof/>
-                <w:webHidden/>
-              </w:rPr>
               <w:fldChar w:fldCharType="separate"/>
             </w:r>
             <w:r>
               <w:rPr>
-                <w:noProof/>
-                <w:webHidden/>
-              </w:rPr>
-              <w:t>16</w:t>
+                <w:b/>
+                <w:bCs/>
+                <w:noProof/>
+                <w:webHidden/>
+                <w:lang w:val="en-US"/>
+              </w:rPr>
+              <w:t>Error! Bookmark not defined.</w:t>
             </w:r>
             <w:r>
               <w:rPr>
@@ -778,20 +751,17 @@
                 <w:noProof/>
                 <w:webHidden/>
               </w:rPr>
-            </w:r>
-            <w:r>
-              <w:rPr>
-                <w:noProof/>
-                <w:webHidden/>
-              </w:rPr>
               <w:fldChar w:fldCharType="separate"/>
             </w:r>
             <w:r>
               <w:rPr>
-                <w:noProof/>
-                <w:webHidden/>
-              </w:rPr>
-              <w:t>16</w:t>
+                <w:b/>
+                <w:bCs/>
+                <w:noProof/>
+                <w:webHidden/>
+                <w:lang w:val="en-US"/>
+              </w:rPr>
+              <w:t>Error! Bookmark not defined.</w:t>
             </w:r>
             <w:r>
               <w:rPr>
@@ -851,20 +821,17 @@
                 <w:noProof/>
                 <w:webHidden/>
               </w:rPr>
-            </w:r>
-            <w:r>
-              <w:rPr>
-                <w:noProof/>
-                <w:webHidden/>
-              </w:rPr>
               <w:fldChar w:fldCharType="separate"/>
             </w:r>
             <w:r>
               <w:rPr>
-                <w:noProof/>
-                <w:webHidden/>
-              </w:rPr>
-              <w:t>19</w:t>
+                <w:b/>
+                <w:bCs/>
+                <w:noProof/>
+                <w:webHidden/>
+                <w:lang w:val="en-US"/>
+              </w:rPr>
+              <w:t>Error! Bookmark not defined.</w:t>
             </w:r>
             <w:r>
               <w:rPr>
@@ -924,20 +891,17 @@
                 <w:noProof/>
                 <w:webHidden/>
               </w:rPr>
-            </w:r>
-            <w:r>
-              <w:rPr>
-                <w:noProof/>
-                <w:webHidden/>
-              </w:rPr>
               <w:fldChar w:fldCharType="separate"/>
             </w:r>
             <w:r>
               <w:rPr>
-                <w:noProof/>
-                <w:webHidden/>
-              </w:rPr>
-              <w:t>21</w:t>
+                <w:b/>
+                <w:bCs/>
+                <w:noProof/>
+                <w:webHidden/>
+                <w:lang w:val="en-US"/>
+              </w:rPr>
+              <w:t>Error! Bookmark not defined.</w:t>
             </w:r>
             <w:r>
               <w:rPr>
@@ -997,20 +961,17 @@
                 <w:noProof/>
                 <w:webHidden/>
               </w:rPr>
-            </w:r>
-            <w:r>
-              <w:rPr>
-                <w:noProof/>
-                <w:webHidden/>
-              </w:rPr>
               <w:fldChar w:fldCharType="separate"/>
             </w:r>
             <w:r>
               <w:rPr>
-                <w:noProof/>
-                <w:webHidden/>
-              </w:rPr>
-              <w:t>21</w:t>
+                <w:b/>
+                <w:bCs/>
+                <w:noProof/>
+                <w:webHidden/>
+                <w:lang w:val="en-US"/>
+              </w:rPr>
+              <w:t>Error! Bookmark not defined.</w:t>
             </w:r>
             <w:r>
               <w:rPr>
@@ -1070,20 +1031,17 @@
                 <w:noProof/>
                 <w:webHidden/>
               </w:rPr>
-            </w:r>
-            <w:r>
-              <w:rPr>
-                <w:noProof/>
-                <w:webHidden/>
-              </w:rPr>
               <w:fldChar w:fldCharType="separate"/>
             </w:r>
             <w:r>
               <w:rPr>
-                <w:noProof/>
-                <w:webHidden/>
-              </w:rPr>
-              <w:t>24</w:t>
+                <w:b/>
+                <w:bCs/>
+                <w:noProof/>
+                <w:webHidden/>
+                <w:lang w:val="en-US"/>
+              </w:rPr>
+              <w:t>Error! Bookmark not defined.</w:t>
             </w:r>
             <w:r>
               <w:rPr>
@@ -1143,20 +1101,17 @@
                 <w:noProof/>
                 <w:webHidden/>
               </w:rPr>
-            </w:r>
-            <w:r>
-              <w:rPr>
-                <w:noProof/>
-                <w:webHidden/>
-              </w:rPr>
               <w:fldChar w:fldCharType="separate"/>
             </w:r>
             <w:r>
               <w:rPr>
-                <w:noProof/>
-                <w:webHidden/>
-              </w:rPr>
-              <w:t>25</w:t>
+                <w:b/>
+                <w:bCs/>
+                <w:noProof/>
+                <w:webHidden/>
+                <w:lang w:val="en-US"/>
+              </w:rPr>
+              <w:t>Error! Bookmark not defined.</w:t>
             </w:r>
             <w:r>
               <w:rPr>
@@ -1216,20 +1171,17 @@
                 <w:noProof/>
                 <w:webHidden/>
               </w:rPr>
-            </w:r>
-            <w:r>
-              <w:rPr>
-                <w:noProof/>
-                <w:webHidden/>
-              </w:rPr>
               <w:fldChar w:fldCharType="separate"/>
             </w:r>
             <w:r>
               <w:rPr>
-                <w:noProof/>
-                <w:webHidden/>
-              </w:rPr>
-              <w:t>33</w:t>
+                <w:b/>
+                <w:bCs/>
+                <w:noProof/>
+                <w:webHidden/>
+                <w:lang w:val="en-US"/>
+              </w:rPr>
+              <w:t>Error! Bookmark not defined.</w:t>
             </w:r>
             <w:r>
               <w:rPr>
@@ -1289,20 +1241,17 @@
                 <w:noProof/>
                 <w:webHidden/>
               </w:rPr>
-            </w:r>
-            <w:r>
-              <w:rPr>
-                <w:noProof/>
-                <w:webHidden/>
-              </w:rPr>
               <w:fldChar w:fldCharType="separate"/>
             </w:r>
             <w:r>
               <w:rPr>
-                <w:noProof/>
-                <w:webHidden/>
-              </w:rPr>
-              <w:t>33</w:t>
+                <w:b/>
+                <w:bCs/>
+                <w:noProof/>
+                <w:webHidden/>
+                <w:lang w:val="en-US"/>
+              </w:rPr>
+              <w:t>Error! Bookmark not defined.</w:t>
             </w:r>
             <w:r>
               <w:rPr>
@@ -1369,20 +1318,17 @@
                 <w:noProof/>
                 <w:webHidden/>
               </w:rPr>
-            </w:r>
-            <w:r>
-              <w:rPr>
-                <w:noProof/>
-                <w:webHidden/>
-              </w:rPr>
               <w:fldChar w:fldCharType="separate"/>
             </w:r>
             <w:r>
               <w:rPr>
-                <w:noProof/>
-                <w:webHidden/>
-              </w:rPr>
-              <w:t>35</w:t>
+                <w:b/>
+                <w:bCs/>
+                <w:noProof/>
+                <w:webHidden/>
+                <w:lang w:val="en-US"/>
+              </w:rPr>
+              <w:t>Error! Bookmark not defined.</w:t>
             </w:r>
             <w:r>
               <w:rPr>
@@ -1449,20 +1395,17 @@
                 <w:noProof/>
                 <w:webHidden/>
               </w:rPr>
-            </w:r>
-            <w:r>
-              <w:rPr>
-                <w:noProof/>
-                <w:webHidden/>
-              </w:rPr>
               <w:fldChar w:fldCharType="separate"/>
             </w:r>
             <w:r>
               <w:rPr>
-                <w:noProof/>
-                <w:webHidden/>
-              </w:rPr>
-              <w:t>36</w:t>
+                <w:b/>
+                <w:bCs/>
+                <w:noProof/>
+                <w:webHidden/>
+                <w:lang w:val="en-US"/>
+              </w:rPr>
+              <w:t>Error! Bookmark not defined.</w:t>
             </w:r>
             <w:r>
               <w:rPr>
@@ -1535,22 +1478,18 @@
                 <w:webHidden/>
                 <w:color w:val="000000" w:themeColor="text1"/>
               </w:rPr>
-            </w:r>
-            <w:r>
-              <w:rPr>
+              <w:fldChar w:fldCharType="separate"/>
+            </w:r>
+            <w:r>
+              <w:rPr>
+                <w:b/>
+                <w:bCs/>
                 <w:noProof/>
                 <w:webHidden/>
                 <w:color w:val="000000" w:themeColor="text1"/>
-              </w:rPr>
-              <w:fldChar w:fldCharType="separate"/>
-            </w:r>
-            <w:r>
-              <w:rPr>
-                <w:noProof/>
-                <w:webHidden/>
-                <w:color w:val="000000" w:themeColor="text1"/>
-              </w:rPr>
-              <w:t>40</w:t>
+                <w:lang w:val="en-US"/>
+              </w:rPr>
+              <w:t>Error! Bookmark not defined.</w:t>
             </w:r>
             <w:r>
               <w:rPr>
@@ -1719,20 +1658,17 @@
                 <w:noProof/>
                 <w:webHidden/>
               </w:rPr>
-            </w:r>
-            <w:r>
-              <w:rPr>
-                <w:noProof/>
-                <w:webHidden/>
-              </w:rPr>
               <w:fldChar w:fldCharType="separate"/>
             </w:r>
             <w:r>
               <w:rPr>
-                <w:noProof/>
-                <w:webHidden/>
-              </w:rPr>
-              <w:t>40</w:t>
+                <w:b/>
+                <w:bCs/>
+                <w:noProof/>
+                <w:webHidden/>
+                <w:lang w:val="en-US"/>
+              </w:rPr>
+              <w:t>Error! Bookmark not defined.</w:t>
             </w:r>
             <w:r>
               <w:rPr>
@@ -1788,20 +1724,17 @@
                 <w:noProof/>
                 <w:webHidden/>
               </w:rPr>
-            </w:r>
-            <w:r>
-              <w:rPr>
-                <w:noProof/>
-                <w:webHidden/>
-              </w:rPr>
               <w:fldChar w:fldCharType="separate"/>
             </w:r>
             <w:r>
               <w:rPr>
-                <w:noProof/>
-                <w:webHidden/>
-              </w:rPr>
-              <w:t>42</w:t>
+                <w:b/>
+                <w:bCs/>
+                <w:noProof/>
+                <w:webHidden/>
+                <w:lang w:val="en-US"/>
+              </w:rPr>
+              <w:t>Error! Bookmark not defined.</w:t>
             </w:r>
             <w:r>
               <w:rPr>
@@ -1874,20 +1807,17 @@
                 <w:noProof/>
                 <w:webHidden/>
               </w:rPr>
-            </w:r>
-            <w:r>
-              <w:rPr>
-                <w:noProof/>
-                <w:webHidden/>
-              </w:rPr>
               <w:fldChar w:fldCharType="separate"/>
             </w:r>
             <w:r>
               <w:rPr>
-                <w:noProof/>
-                <w:webHidden/>
-              </w:rPr>
-              <w:t>42</w:t>
+                <w:b/>
+                <w:bCs/>
+                <w:noProof/>
+                <w:webHidden/>
+                <w:lang w:val="en-US"/>
+              </w:rPr>
+              <w:t>Error! Bookmark not defined.</w:t>
             </w:r>
             <w:r>
               <w:rPr>
@@ -2180,6 +2110,31 @@
     <w:p>
       <w:pPr>
         <w:numPr>
+          <w:ilvl w:val="1"/>
+          <w:numId w:val="7"/>
+        </w:numPr>
+        <w:rPr>
+          <w:rFonts w:asciiTheme="majorHAnsi" w:hAnsiTheme="majorHAnsi" w:cstheme="majorHAnsi"/>
+        </w:rPr>
+      </w:pPr>
+      <w:r>
+        <w:rPr>
+          <w:rFonts w:asciiTheme="majorHAnsi" w:hAnsiTheme="majorHAnsi" w:cstheme="majorHAnsi"/>
+        </w:rPr>
+        <w:t xml:space="preserve">Add functionality for print sub </w:t>
+      </w:r>
+      <w:proofErr w:type="gramStart"/>
+      <w:r>
+        <w:rPr>
+          <w:rFonts w:asciiTheme="majorHAnsi" w:hAnsiTheme="majorHAnsi" w:cstheme="majorHAnsi"/>
+        </w:rPr>
+        <w:t>menus</w:t>
+      </w:r>
+      <w:proofErr w:type="gramEnd"/>
+    </w:p>
+    <w:p>
+      <w:pPr>
+        <w:numPr>
           <w:ilvl w:val="0"/>
           <w:numId w:val="7"/>
         </w:numPr>
@@ -2201,6 +2156,13 @@
         <w:t>react</w:t>
       </w:r>
       <w:proofErr w:type="gramEnd"/>
+    </w:p>
+    <w:p>
+      <w:pPr>
+        <w:rPr>
+          <w:rFonts w:asciiTheme="majorHAnsi" w:hAnsiTheme="majorHAnsi" w:cstheme="majorHAnsi"/>
+        </w:rPr>
+      </w:pPr>
     </w:p>
     <w:p>
       <w:pPr>
@@ -2503,6 +2465,48 @@
     </w:p>
     <w:p>
       <w:pPr>
+        <w:numPr>
+          <w:ilvl w:val="0"/>
+          <w:numId w:val="8"/>
+        </w:numPr>
+        <w:rPr>
+          <w:rFonts w:asciiTheme="majorHAnsi" w:hAnsiTheme="majorHAnsi" w:cstheme="majorHAnsi"/>
+        </w:rPr>
+      </w:pPr>
+      <w:r>
+        <w:rPr>
+          <w:rFonts w:asciiTheme="majorHAnsi" w:hAnsiTheme="majorHAnsi" w:cstheme="majorHAnsi"/>
+        </w:rPr>
+        <w:t xml:space="preserve">Put Navbar for shopping website into react </w:t>
+      </w:r>
+      <w:proofErr w:type="gramStart"/>
+      <w:r>
+        <w:rPr>
+          <w:rFonts w:asciiTheme="majorHAnsi" w:hAnsiTheme="majorHAnsi" w:cstheme="majorHAnsi"/>
+        </w:rPr>
+        <w:t>component</w:t>
+      </w:r>
+      <w:proofErr w:type="gramEnd"/>
+    </w:p>
+    <w:p>
+      <w:pPr>
+        <w:numPr>
+          <w:ilvl w:val="0"/>
+          <w:numId w:val="8"/>
+        </w:numPr>
+        <w:rPr>
+          <w:rFonts w:asciiTheme="majorHAnsi" w:hAnsiTheme="majorHAnsi" w:cstheme="majorHAnsi"/>
+        </w:rPr>
+      </w:pPr>
+      <w:r>
+        <w:rPr>
+          <w:rFonts w:asciiTheme="majorHAnsi" w:hAnsiTheme="majorHAnsi" w:cstheme="majorHAnsi"/>
+        </w:rPr>
+        <w:t>-set up event handlers for buying items</w:t>
+      </w:r>
+    </w:p>
+    <w:p>
+      <w:pPr>
         <w:rPr>
           <w:rFonts w:asciiTheme="majorHAnsi" w:hAnsiTheme="majorHAnsi" w:cstheme="majorHAnsi"/>
         </w:rPr>
@@ -2552,6 +2556,7 @@
         <w:rPr>
           <w:rFonts w:asciiTheme="majorHAnsi" w:hAnsiTheme="majorHAnsi" w:cstheme="majorHAnsi"/>
         </w:rPr>
+        <w:lastRenderedPageBreak/>
         <w:t>Report, Literature Review and Background Reading</w:t>
       </w:r>
     </w:p>
@@ -2674,7 +2679,6 @@
         <w:rPr>
           <w:rFonts w:asciiTheme="majorHAnsi" w:hAnsiTheme="majorHAnsi" w:cstheme="majorHAnsi"/>
         </w:rPr>
-        <w:lastRenderedPageBreak/>
         <w:t>Technologies I have used – Add React</w:t>
       </w:r>
     </w:p>
@@ -2937,7 +2941,49 @@
         <w:rPr>
           <w:rFonts w:asciiTheme="majorHAnsi" w:hAnsiTheme="majorHAnsi" w:cstheme="majorHAnsi"/>
         </w:rPr>
-        <w:t>Complete desktop application with functionality</w:t>
+        <w:t xml:space="preserve">Split old shopping website HTML code into components to be combined </w:t>
+      </w:r>
+      <w:proofErr w:type="gramStart"/>
+      <w:r>
+        <w:rPr>
+          <w:rFonts w:asciiTheme="majorHAnsi" w:hAnsiTheme="majorHAnsi" w:cstheme="majorHAnsi"/>
+        </w:rPr>
+        <w:t>later</w:t>
+      </w:r>
+      <w:proofErr w:type="gramEnd"/>
+    </w:p>
+    <w:p>
+      <w:pPr>
+        <w:numPr>
+          <w:ilvl w:val="1"/>
+          <w:numId w:val="11"/>
+        </w:numPr>
+        <w:rPr>
+          <w:rFonts w:asciiTheme="majorHAnsi" w:hAnsiTheme="majorHAnsi" w:cstheme="majorHAnsi"/>
+        </w:rPr>
+      </w:pPr>
+      <w:r>
+        <w:rPr>
+          <w:rFonts w:asciiTheme="majorHAnsi" w:hAnsiTheme="majorHAnsi" w:cstheme="majorHAnsi"/>
+        </w:rPr>
+        <w:t>Basket page</w:t>
+      </w:r>
+    </w:p>
+    <w:p>
+      <w:pPr>
+        <w:numPr>
+          <w:ilvl w:val="1"/>
+          <w:numId w:val="11"/>
+        </w:numPr>
+        <w:rPr>
+          <w:rFonts w:asciiTheme="majorHAnsi" w:hAnsiTheme="majorHAnsi" w:cstheme="majorHAnsi"/>
+        </w:rPr>
+      </w:pPr>
+      <w:r>
+        <w:rPr>
+          <w:rFonts w:asciiTheme="majorHAnsi" w:hAnsiTheme="majorHAnsi" w:cstheme="majorHAnsi"/>
+        </w:rPr>
+        <w:t>Settings page</w:t>
       </w:r>
     </w:p>
     <w:p>
@@ -3111,28 +3157,54 @@
     </w:p>
     <w:p>
       <w:pPr>
-        <w:rPr>
-          <w:rFonts w:asciiTheme="majorHAnsi" w:hAnsiTheme="majorHAnsi" w:cstheme="majorHAnsi"/>
-        </w:rPr>
-      </w:pPr>
-    </w:p>
-    <w:p>
-      <w:pPr>
-        <w:rPr>
-          <w:rFonts w:asciiTheme="majorHAnsi" w:hAnsiTheme="majorHAnsi" w:cstheme="majorHAnsi"/>
-        </w:rPr>
-      </w:pPr>
-    </w:p>
-    <w:p>
-      <w:pPr>
-        <w:rPr>
-          <w:rFonts w:asciiTheme="majorHAnsi" w:hAnsiTheme="majorHAnsi" w:cstheme="majorHAnsi"/>
-        </w:rPr>
-      </w:pPr>
-      <w:r>
-        <w:rPr>
-          <w:rFonts w:asciiTheme="majorHAnsi" w:hAnsiTheme="majorHAnsi" w:cstheme="majorHAnsi"/>
-        </w:rPr>
+        <w:numPr>
+          <w:ilvl w:val="0"/>
+          <w:numId w:val="11"/>
+        </w:numPr>
+        <w:rPr>
+          <w:rFonts w:asciiTheme="majorHAnsi" w:hAnsiTheme="majorHAnsi" w:cstheme="majorHAnsi"/>
+        </w:rPr>
+      </w:pPr>
+      <w:r>
+        <w:rPr>
+          <w:rFonts w:asciiTheme="majorHAnsi" w:hAnsiTheme="majorHAnsi" w:cstheme="majorHAnsi"/>
+        </w:rPr>
+        <w:t xml:space="preserve">Add dark mode options to notes </w:t>
+      </w:r>
+      <w:proofErr w:type="gramStart"/>
+      <w:r>
+        <w:rPr>
+          <w:rFonts w:asciiTheme="majorHAnsi" w:hAnsiTheme="majorHAnsi" w:cstheme="majorHAnsi"/>
+        </w:rPr>
+        <w:t>application</w:t>
+      </w:r>
+      <w:proofErr w:type="gramEnd"/>
+    </w:p>
+    <w:p>
+      <w:pPr>
+        <w:rPr>
+          <w:rFonts w:asciiTheme="majorHAnsi" w:hAnsiTheme="majorHAnsi" w:cstheme="majorHAnsi"/>
+        </w:rPr>
+      </w:pPr>
+    </w:p>
+    <w:p>
+      <w:pPr>
+        <w:rPr>
+          <w:rFonts w:asciiTheme="majorHAnsi" w:hAnsiTheme="majorHAnsi" w:cstheme="majorHAnsi"/>
+        </w:rPr>
+      </w:pPr>
+    </w:p>
+    <w:p>
+      <w:pPr>
+        <w:rPr>
+          <w:rFonts w:asciiTheme="majorHAnsi" w:hAnsiTheme="majorHAnsi" w:cstheme="majorHAnsi"/>
+        </w:rPr>
+      </w:pPr>
+      <w:r>
+        <w:rPr>
+          <w:rFonts w:asciiTheme="majorHAnsi" w:hAnsiTheme="majorHAnsi" w:cstheme="majorHAnsi"/>
+        </w:rPr>
+        <w:lastRenderedPageBreak/>
         <w:t xml:space="preserve">Week </w:t>
       </w:r>
       <w:proofErr w:type="gramStart"/>
@@ -3304,7 +3376,6 @@
         <w:rPr>
           <w:rFonts w:asciiTheme="majorHAnsi" w:hAnsiTheme="majorHAnsi" w:cstheme="majorHAnsi"/>
         </w:rPr>
-        <w:lastRenderedPageBreak/>
         <w:t xml:space="preserve">Write </w:t>
       </w:r>
       <w:proofErr w:type="gramStart"/>
@@ -3366,6 +3437,70 @@
         </w:rPr>
         <w:t>Create 2FA page, with timer for sending code.</w:t>
       </w:r>
+    </w:p>
+    <w:p>
+      <w:pPr>
+        <w:numPr>
+          <w:ilvl w:val="0"/>
+          <w:numId w:val="12"/>
+        </w:numPr>
+        <w:rPr>
+          <w:rFonts w:asciiTheme="majorHAnsi" w:hAnsiTheme="majorHAnsi" w:cstheme="majorHAnsi"/>
+        </w:rPr>
+      </w:pPr>
+      <w:r>
+        <w:rPr>
+          <w:rFonts w:asciiTheme="majorHAnsi" w:hAnsiTheme="majorHAnsi" w:cstheme="majorHAnsi"/>
+        </w:rPr>
+        <w:t xml:space="preserve">Create mobile and tablet versions of shopping website with </w:t>
+      </w:r>
+      <w:proofErr w:type="gramStart"/>
+      <w:r>
+        <w:rPr>
+          <w:rFonts w:asciiTheme="majorHAnsi" w:hAnsiTheme="majorHAnsi" w:cstheme="majorHAnsi"/>
+        </w:rPr>
+        <w:t>bootstrap</w:t>
+      </w:r>
+      <w:proofErr w:type="gramEnd"/>
+    </w:p>
+    <w:p>
+      <w:pPr>
+        <w:numPr>
+          <w:ilvl w:val="0"/>
+          <w:numId w:val="12"/>
+        </w:numPr>
+        <w:rPr>
+          <w:rFonts w:asciiTheme="majorHAnsi" w:hAnsiTheme="majorHAnsi" w:cstheme="majorHAnsi"/>
+        </w:rPr>
+      </w:pPr>
+      <w:r>
+        <w:rPr>
+          <w:rFonts w:asciiTheme="majorHAnsi" w:hAnsiTheme="majorHAnsi" w:cstheme="majorHAnsi"/>
+        </w:rPr>
+        <w:t xml:space="preserve">Use React </w:t>
+      </w:r>
+      <w:proofErr w:type="spellStart"/>
+      <w:r>
+        <w:rPr>
+          <w:rFonts w:asciiTheme="majorHAnsi" w:hAnsiTheme="majorHAnsi" w:cstheme="majorHAnsi"/>
+        </w:rPr>
+        <w:t>DevTools</w:t>
+      </w:r>
+      <w:proofErr w:type="spellEnd"/>
+      <w:r>
+        <w:rPr>
+          <w:rFonts w:asciiTheme="majorHAnsi" w:hAnsiTheme="majorHAnsi" w:cstheme="majorHAnsi"/>
+        </w:rPr>
+        <w:t xml:space="preserve"> extension to test website and </w:t>
+      </w:r>
+      <w:proofErr w:type="gramStart"/>
+      <w:r>
+        <w:rPr>
+          <w:rFonts w:asciiTheme="majorHAnsi" w:hAnsiTheme="majorHAnsi" w:cstheme="majorHAnsi"/>
+        </w:rPr>
+        <w:t>debug</w:t>
+      </w:r>
+      <w:proofErr w:type="gramEnd"/>
     </w:p>
     <w:p>
       <w:pPr>
@@ -3497,8 +3632,16 @@
         <w:rPr>
           <w:rFonts w:asciiTheme="majorHAnsi" w:hAnsiTheme="majorHAnsi" w:cstheme="majorHAnsi"/>
         </w:rPr>
-        <w:t>Make video of UI’s and add YouTube link to report</w:t>
-      </w:r>
+        <w:t xml:space="preserve">Make video of UI’s and add YouTube link to </w:t>
+      </w:r>
+      <w:proofErr w:type="gramStart"/>
+      <w:r>
+        <w:rPr>
+          <w:rFonts w:asciiTheme="majorHAnsi" w:hAnsiTheme="majorHAnsi" w:cstheme="majorHAnsi"/>
+        </w:rPr>
+        <w:t>report</w:t>
+      </w:r>
+      <w:proofErr w:type="gramEnd"/>
     </w:p>
     <w:p>
       <w:pPr>

</xml_diff>